<commit_message>
[BKREC-2348] Modificacion en la plantilla de DESCUENTO
Former-commit-id: c807be6d1545105575944535e766a23b6bc1ffbc
</commit_message>
<xml_diff>
--- a/recovery-precontencioso-plugin/src/main/resources/plantillasLiquidaciones/DESCUENTO.docx
+++ b/recovery-precontencioso-plugin/src/main/resources/plantillasLiquidaciones/DESCUENTO.docx
@@ -1952,10 +1952,7 @@
       </w:pPr>
     </w:p>
     <w:p/>
-    <w:p>
-      <w:bookmarkStart w:id="0" w:name="_GoBack"/>
-      <w:bookmarkEnd w:id="0"/>
-    </w:p>
+    <w:p/>
     <w:p>
       <w:pPr>
         <w:jc w:val="center"/>
@@ -3992,27 +3989,14 @@
         </w:rPr>
         <w:t xml:space="preserve"> </w:t>
       </w:r>
-      <w:r>
-        <w:fldChar w:fldCharType="begin"/>
-      </w:r>
-      <w:r>
-        <w:instrText xml:space="preserve"> MERGEFIELD  ${LQ03.FEVACM()}  \* MERGEFORMAT </w:instrText>
-      </w:r>
-      <w:r>
-        <w:fldChar w:fldCharType="separate"/>
-      </w:r>
-      <w:r>
-        <w:rPr>
-          <w:noProof/>
-        </w:rPr>
-        <w:t>«${LQ03.FEVACM()}»</w:t>
-      </w:r>
-      <w:r>
-        <w:rPr>
-          <w:noProof/>
-        </w:rPr>
-        <w:fldChar w:fldCharType="end"/>
-      </w:r>
+      <w:fldSimple w:instr=" MERGEFIELD  ${LQ03.FEVACM()}  \* MERGEFORMAT ">
+        <w:r>
+          <w:rPr>
+            <w:noProof/>
+          </w:rPr>
+          <w:t>«${LQ03.FEVACM()}»</w:t>
+        </w:r>
+      </w:fldSimple>
     </w:p>
     <w:p>
       <w:pPr>
@@ -4056,51 +4040,25 @@
         <w:tab/>
         <w:t xml:space="preserve">D(a). </w:t>
       </w:r>
-      <w:r>
-        <w:fldChar w:fldCharType="begin"/>
-      </w:r>
-      <w:r>
-        <w:instrText xml:space="preserve"> MERGEFIELD  ${NOMBRE_APODERADO}  \* MERGEFORMAT </w:instrText>
-      </w:r>
-      <w:r>
-        <w:fldChar w:fldCharType="separate"/>
-      </w:r>
-      <w:r>
-        <w:rPr>
-          <w:noProof/>
-        </w:rPr>
-        <w:t>«${NOMBRE_APODERADO}»</w:t>
-      </w:r>
-      <w:r>
-        <w:rPr>
-          <w:noProof/>
-        </w:rPr>
-        <w:fldChar w:fldCharType="end"/>
-      </w:r>
+      <w:fldSimple w:instr=" MERGEFIELD  ${NOMBRE_APODERADO}  \* MERGEFORMAT ">
+        <w:r>
+          <w:rPr>
+            <w:noProof/>
+          </w:rPr>
+          <w:t>«${NOMBRE_APODERADO}»</w:t>
+        </w:r>
+      </w:fldSimple>
       <w:r>
         <w:t xml:space="preserve">, apoderado (a) </w:t>
       </w:r>
-      <w:r>
-        <w:fldChar w:fldCharType="begin"/>
-      </w:r>
-      <w:r>
-        <w:instrText xml:space="preserve"> MERGEFIELD  ${INFO_ENTIDAD}  \* MERGEFORMAT </w:instrText>
-      </w:r>
-      <w:r>
-        <w:fldChar w:fldCharType="separate"/>
-      </w:r>
-      <w:r>
-        <w:rPr>
-          <w:noProof/>
-        </w:rPr>
-        <w:t>«${INFO_ENTIDAD}»</w:t>
-      </w:r>
-      <w:r>
-        <w:rPr>
-          <w:noProof/>
-        </w:rPr>
-        <w:fldChar w:fldCharType="end"/>
-      </w:r>
+      <w:fldSimple w:instr=" MERGEFIELD  ${INFO_ENTIDAD}  \* MERGEFORMAT ">
+        <w:r>
+          <w:rPr>
+            <w:noProof/>
+          </w:rPr>
+          <w:t>«${INFO_ENTIDAD}»</w:t>
+        </w:r>
+      </w:fldSimple>
       <w:r>
         <w:t>.</w:t>
       </w:r>
@@ -4121,102 +4079,55 @@
         <w:tab/>
         <w:t xml:space="preserve">Que practicada en la cuenta abierta a nombre de </w:t>
       </w:r>
-      <w:r>
-        <w:fldChar w:fldCharType="begin"/>
-      </w:r>
-      <w:r>
-        <w:instrText xml:space="preserve"> MERGEFIELD  ${NOMBRE_TITULAR_PRINCIPAL}</w:instrText>
-      </w:r>
-      <w:r>
-        <w:instrText xml:space="preserve">  \* MERGEFORMAT </w:instrText>
-      </w:r>
-      <w:r>
-        <w:fldChar w:fldCharType="separate"/>
-      </w:r>
-      <w:r>
-        <w:rPr>
-          <w:noProof/>
-        </w:rPr>
-        <w:t>«${NOMBRE_TITULAR_PRINCIPAL}»</w:t>
-      </w:r>
-      <w:r>
-        <w:rPr>
-          <w:noProof/>
-        </w:rPr>
-        <w:fldChar w:fldCharType="end"/>
-      </w:r>
-      <w:r>
-        <w:t xml:space="preserve"> la liquidación en la forma pactada en la estipulación 10, y concordantes de la póliza para la negociación de documentos formalizada con fecha </w:t>
-      </w:r>
-      <w:r>
-        <w:fldChar w:fldCharType="begin"/>
-      </w:r>
-      <w:r>
-        <w:instrText xml:space="preserve"> MERGEFIELD  ${LQ03.FEFOEZ()}  \* MERGEFORMAT </w:instrText>
-      </w:r>
-      <w:r>
-        <w:fldChar w:fldCharType="separate"/>
-      </w:r>
-      <w:r>
-        <w:rPr>
-          <w:noProof/>
-        </w:rPr>
-        <w:t>«${LQ03.FEFOEZ()}»</w:t>
-      </w:r>
-      <w:r>
-        <w:rPr>
-          <w:noProof/>
-        </w:rPr>
-        <w:fldChar w:fldCharType="end"/>
-      </w:r>
+      <w:fldSimple w:instr=" MERGEFIELD  ${NOMBRE_TITULAR_PRINCIPAL}  \* MERGEFORMAT ">
+        <w:r>
+          <w:rPr>
+            <w:noProof/>
+          </w:rPr>
+          <w:t>«${NOMBRE_TITULAR_PRINCIPAL}»</w:t>
+        </w:r>
+      </w:fldSimple>
+      <w:r>
+        <w:t xml:space="preserve"> la liquidación en la for</w:t>
+      </w:r>
+      <w:r>
+        <w:t>ma pactada</w:t>
+      </w:r>
+      <w:bookmarkStart w:id="1" w:name="_GoBack"/>
+      <w:bookmarkEnd w:id="1"/>
+      <w:r>
+        <w:t xml:space="preserve">, y concordantes de la póliza para la negociación de documentos formalizada con fecha </w:t>
+      </w:r>
+      <w:fldSimple w:instr=" MERGEFIELD  ${LQ03.FEFOEZ()}  \* MERGEFORMAT ">
+        <w:r>
+          <w:rPr>
+            <w:noProof/>
+          </w:rPr>
+          <w:t>«${LQ03.FEFOEZ()}»</w:t>
+        </w:r>
+      </w:fldSimple>
       <w:r>
         <w:t xml:space="preserve"> a favor del mismo, e intervenida por el Fedatario Público D(a). </w:t>
       </w:r>
-      <w:r>
-        <w:fldChar w:fldCharType="begin"/>
-      </w:r>
-      <w:r>
-        <w:instrText xml:space="preserve"> MERGEFIELD  ${LQ03.NOMFED1()}  \* MERGEFORMAT </w:instrText>
-      </w:r>
-      <w:r>
-        <w:fldChar w:fldCharType="separate"/>
-      </w:r>
-      <w:r>
-        <w:rPr>
-          <w:noProof/>
-        </w:rPr>
-        <w:t>«${LQ03.NOMFED1()}»</w:t>
-      </w:r>
-      <w:r>
-        <w:rPr>
-          <w:noProof/>
-        </w:rPr>
-        <w:fldChar w:fldCharType="end"/>
-      </w:r>
+      <w:fldSimple w:instr=" MERGEFIELD  ${LQ03.NOMFED1()}  \* MERGEFORMAT ">
+        <w:r>
+          <w:rPr>
+            <w:noProof/>
+          </w:rPr>
+          <w:t>«${LQ03.NOMFED1()}»</w:t>
+        </w:r>
+      </w:fldSimple>
       <w:r>
         <w:t xml:space="preserve"> aparece al día </w:t>
       </w:r>
-      <w:r>
-        <w:fldChar w:fldCharType="begin"/>
-      </w:r>
-      <w:r>
-        <w:instrText xml:space="preserve"> MERGEFIELD  ${LQ03.FEVACM()}  \* MERGEFORMAT </w:instrText>
-      </w:r>
-      <w:r>
-        <w:fldChar w:fldCharType="separate"/>
-      </w:r>
-      <w:r>
-        <w:rPr>
-          <w:noProof/>
-        </w:rPr>
-        <w:t>«${LQ03.FEVACM()}»</w:t>
-      </w:r>
-      <w:r>
-        <w:rPr>
-          <w:noProof/>
-        </w:rPr>
-        <w:fldChar w:fldCharType="end"/>
-      </w:r>
+      <w:fldSimple w:instr=" MERGEFIELD  ${LQ03.FEVACM()}  \* MERGEFORMAT ">
+        <w:r>
+          <w:rPr>
+            <w:noProof/>
+          </w:rPr>
+          <w:t>«${LQ03.FEVACM()}»</w:t>
+        </w:r>
+      </w:fldSimple>
       <w:r>
         <w:t xml:space="preserve"> un saldo deudor de </w:t>
       </w:r>
@@ -4254,51 +4165,25 @@
       <w:r>
         <w:t xml:space="preserve"> (</w:t>
       </w:r>
-      <w:r>
-        <w:fldChar w:fldCharType="begin"/>
-      </w:r>
-      <w:r>
-        <w:instrText xml:space="preserve"> MERGEFIELD  ${LQ03.IMDEUD()}  \* MERGEFORMAT </w:instrText>
-      </w:r>
-      <w:r>
-        <w:fldChar w:fldCharType="separate"/>
-      </w:r>
-      <w:r>
-        <w:rPr>
-          <w:noProof/>
-        </w:rPr>
-        <w:t>«${LQ03.IMDEUD()}»</w:t>
-      </w:r>
-      <w:r>
-        <w:rPr>
-          <w:noProof/>
-        </w:rPr>
-        <w:fldChar w:fldCharType="end"/>
-      </w:r>
+      <w:fldSimple w:instr=" MERGEFIELD  ${LQ03.IMDEUD()}  \* MERGEFORMAT ">
+        <w:r>
+          <w:rPr>
+            <w:noProof/>
+          </w:rPr>
+          <w:t>«${LQ03.IMDEUD()}»</w:t>
+        </w:r>
+      </w:fldSimple>
       <w:r>
         <w:t xml:space="preserve"> EUROS) a favor de </w:t>
       </w:r>
-      <w:r>
-        <w:fldChar w:fldCharType="begin"/>
-      </w:r>
-      <w:r>
-        <w:instrText xml:space="preserve"> MERGEFIELD  ${NOMBRE_ENTIDAD}  \* MERGEFORMAT </w:instrText>
-      </w:r>
-      <w:r>
-        <w:fldChar w:fldCharType="separate"/>
-      </w:r>
-      <w:r>
-        <w:rPr>
-          <w:noProof/>
-        </w:rPr>
-        <w:t>«${NOMBRE_ENTIDAD}»</w:t>
-      </w:r>
-      <w:r>
-        <w:rPr>
-          <w:noProof/>
-        </w:rPr>
-        <w:fldChar w:fldCharType="end"/>
-      </w:r>
+      <w:fldSimple w:instr=" MERGEFIELD  ${NOMBRE_ENTIDAD}  \* MERGEFORMAT ">
+        <w:r>
+          <w:rPr>
+            <w:noProof/>
+          </w:rPr>
+          <w:t>«${NOMBRE_ENTIDAD}»</w:t>
+        </w:r>
+      </w:fldSimple>
       <w:r>
         <w:t>.</w:t>
       </w:r>
@@ -4310,51 +4195,25 @@
       <w:r>
         <w:t xml:space="preserve">Y para que conste y a los efectos oportunos, expide este certificado en </w:t>
       </w:r>
-      <w:r>
-        <w:fldChar w:fldCharType="begin"/>
-      </w:r>
-      <w:r>
-        <w:instrText xml:space="preserve"> MERGEFIELD  ${CIUDAD_FIRMA}  \* MERGEFORMAT </w:instrText>
-      </w:r>
-      <w:r>
-        <w:fldChar w:fldCharType="separate"/>
-      </w:r>
-      <w:r>
-        <w:rPr>
-          <w:noProof/>
-        </w:rPr>
-        <w:t>«${CIUDAD_FIRMA}»</w:t>
-      </w:r>
-      <w:r>
-        <w:rPr>
-          <w:noProof/>
-        </w:rPr>
-        <w:fldChar w:fldCharType="end"/>
-      </w:r>
+      <w:fldSimple w:instr=" MERGEFIELD  ${CIUDAD_FIRMA}  \* MERGEFORMAT ">
+        <w:r>
+          <w:rPr>
+            <w:noProof/>
+          </w:rPr>
+          <w:t>«${CIUDAD_FIRMA}»</w:t>
+        </w:r>
+      </w:fldSimple>
       <w:r>
         <w:t xml:space="preserve">, a </w:t>
       </w:r>
-      <w:r>
-        <w:fldChar w:fldCharType="begin"/>
-      </w:r>
-      <w:r>
-        <w:instrText xml:space="preserve"> MERGEFIELD  ${FECHA_FIRMA}  \* MERGEFORMAT </w:instrText>
-      </w:r>
-      <w:r>
-        <w:fldChar w:fldCharType="separate"/>
-      </w:r>
-      <w:r>
-        <w:rPr>
-          <w:noProof/>
-        </w:rPr>
-        <w:t>«${FECHA_FIRMA}»</w:t>
-      </w:r>
-      <w:r>
-        <w:rPr>
-          <w:noProof/>
-        </w:rPr>
-        <w:fldChar w:fldCharType="end"/>
-      </w:r>
+      <w:fldSimple w:instr=" MERGEFIELD  ${FECHA_FIRMA}  \* MERGEFORMAT ">
+        <w:r>
+          <w:rPr>
+            <w:noProof/>
+          </w:rPr>
+          <w:t>«${FECHA_FIRMA}»</w:t>
+        </w:r>
+      </w:fldSimple>
       <w:r>
         <w:t>.</w:t>
       </w:r>
@@ -4457,7 +4316,7 @@
       </w:rPr>
     </w:sdtEndPr>
     <w:sdtContent>
-      <w:bookmarkStart w:id="1" w:name="logo" w:displacedByCustomXml="prev"/>
+      <w:bookmarkStart w:id="0" w:name="logo" w:displacedByCustomXml="prev"/>
       <w:p>
         <w:pPr>
           <w:pStyle w:val="Encabezado"/>
@@ -4511,7 +4370,7 @@
           </w:drawing>
         </w:r>
       </w:p>
-      <w:bookmarkEnd w:id="1" w:displacedByCustomXml="next"/>
+      <w:bookmarkEnd w:id="0" w:displacedByCustomXml="next"/>
     </w:sdtContent>
   </w:sdt>
   <w:p>
@@ -4748,6 +4607,7 @@
       <w:spacing w:after="0" w:line="240" w:lineRule="auto"/>
     </w:pPr>
     <w:tblPr>
+      <w:tblInd w:w="0" w:type="dxa"/>
       <w:tblBorders>
         <w:top w:val="single" w:sz="4" w:space="0" w:color="auto"/>
         <w:left w:val="single" w:sz="4" w:space="0" w:color="auto"/>
@@ -4756,6 +4616,12 @@
         <w:insideH w:val="single" w:sz="4" w:space="0" w:color="auto"/>
         <w:insideV w:val="single" w:sz="4" w:space="0" w:color="auto"/>
       </w:tblBorders>
+      <w:tblCellMar>
+        <w:top w:w="0" w:type="dxa"/>
+        <w:left w:w="108" w:type="dxa"/>
+        <w:bottom w:w="0" w:type="dxa"/>
+        <w:right w:w="108" w:type="dxa"/>
+      </w:tblCellMar>
     </w:tblPr>
   </w:style>
   <w:style w:type="paragraph" w:styleId="Encabezado">
@@ -5031,6 +4897,7 @@
       <w:spacing w:after="0" w:line="240" w:lineRule="auto"/>
     </w:pPr>
     <w:tblPr>
+      <w:tblInd w:w="0" w:type="dxa"/>
       <w:tblBorders>
         <w:top w:val="single" w:sz="4" w:space="0" w:color="auto"/>
         <w:left w:val="single" w:sz="4" w:space="0" w:color="auto"/>
@@ -5039,6 +4906,12 @@
         <w:insideH w:val="single" w:sz="4" w:space="0" w:color="auto"/>
         <w:insideV w:val="single" w:sz="4" w:space="0" w:color="auto"/>
       </w:tblBorders>
+      <w:tblCellMar>
+        <w:top w:w="0" w:type="dxa"/>
+        <w:left w:w="108" w:type="dxa"/>
+        <w:bottom w:w="0" w:type="dxa"/>
+        <w:right w:w="108" w:type="dxa"/>
+      </w:tblCellMar>
     </w:tblPr>
   </w:style>
   <w:style w:type="paragraph" w:styleId="Encabezado">

</xml_diff>

<commit_message>
[BKREC-2348] Modificaciones en el orden y la plantilla de DESCUENTO
Former-commit-id: fe40e09a612fe06db8bccbe1136da06efa870b3f
</commit_message>
<xml_diff>
--- a/recovery-precontencioso-plugin/src/main/resources/plantillasLiquidaciones/DESCUENTO.docx
+++ b/recovery-precontencioso-plugin/src/main/resources/plantillasLiquidaciones/DESCUENTO.docx
@@ -1363,21 +1363,21 @@
     <w:tbl>
       <w:tblPr>
         <w:tblStyle w:val="Tablaconcuadrcula"/>
-        <w:tblW w:w="0" w:type="auto"/>
+        <w:tblW w:w="5000" w:type="pct"/>
         <w:tblLook w:val="04A0" w:firstRow="1" w:lastRow="0" w:firstColumn="1" w:lastColumn="0" w:noHBand="0" w:noVBand="1"/>
       </w:tblPr>
       <w:tblGrid>
-        <w:gridCol w:w="5566"/>
+        <w:gridCol w:w="5564"/>
         <w:gridCol w:w="1750"/>
-        <w:gridCol w:w="1751"/>
+        <w:gridCol w:w="1752"/>
         <w:gridCol w:w="1683"/>
         <w:gridCol w:w="1709"/>
-        <w:gridCol w:w="1759"/>
+        <w:gridCol w:w="1760"/>
       </w:tblGrid>
       <w:tr>
         <w:tc>
           <w:tcPr>
-            <w:tcW w:w="0" w:type="auto"/>
+            <w:tcW w:w="1957" w:type="pct"/>
           </w:tcPr>
           <w:p>
             <w:pPr>
@@ -1400,7 +1400,7 @@
         </w:tc>
         <w:tc>
           <w:tcPr>
-            <w:tcW w:w="0" w:type="auto"/>
+            <w:tcW w:w="615" w:type="pct"/>
           </w:tcPr>
           <w:p>
             <w:pPr>
@@ -1423,7 +1423,7 @@
         </w:tc>
         <w:tc>
           <w:tcPr>
-            <w:tcW w:w="0" w:type="auto"/>
+            <w:tcW w:w="616" w:type="pct"/>
           </w:tcPr>
           <w:p>
             <w:pPr>
@@ -1446,7 +1446,7 @@
         </w:tc>
         <w:tc>
           <w:tcPr>
-            <w:tcW w:w="0" w:type="auto"/>
+            <w:tcW w:w="592" w:type="pct"/>
           </w:tcPr>
           <w:p>
             <w:pPr>
@@ -1487,7 +1487,7 @@
         </w:tc>
         <w:tc>
           <w:tcPr>
-            <w:tcW w:w="0" w:type="auto"/>
+            <w:tcW w:w="601" w:type="pct"/>
           </w:tcPr>
           <w:p>
             <w:pPr>
@@ -1510,7 +1510,7 @@
         </w:tc>
         <w:tc>
           <w:tcPr>
-            <w:tcW w:w="0" w:type="auto"/>
+            <w:tcW w:w="619" w:type="pct"/>
           </w:tcPr>
           <w:p>
             <w:pPr>
@@ -1535,7 +1535,7 @@
       <w:tr>
         <w:tc>
           <w:tcPr>
-            <w:tcW w:w="0" w:type="auto"/>
+            <w:tcW w:w="1957" w:type="pct"/>
           </w:tcPr>
           <w:p>
             <w:pPr>
@@ -1665,7 +1665,7 @@
         </w:tc>
         <w:tc>
           <w:tcPr>
-            <w:tcW w:w="0" w:type="auto"/>
+            <w:tcW w:w="615" w:type="pct"/>
           </w:tcPr>
           <w:p>
             <w:pPr>
@@ -1715,7 +1715,7 @@
         </w:tc>
         <w:tc>
           <w:tcPr>
-            <w:tcW w:w="0" w:type="auto"/>
+            <w:tcW w:w="616" w:type="pct"/>
           </w:tcPr>
           <w:p>
             <w:pPr>
@@ -1765,7 +1765,7 @@
         </w:tc>
         <w:tc>
           <w:tcPr>
-            <w:tcW w:w="0" w:type="auto"/>
+            <w:tcW w:w="592" w:type="pct"/>
           </w:tcPr>
           <w:p>
             <w:pPr>
@@ -1815,7 +1815,7 @@
         </w:tc>
         <w:tc>
           <w:tcPr>
-            <w:tcW w:w="0" w:type="auto"/>
+            <w:tcW w:w="601" w:type="pct"/>
           </w:tcPr>
           <w:p>
             <w:pPr>
@@ -1865,7 +1865,7 @@
         </w:tc>
         <w:tc>
           <w:tcPr>
-            <w:tcW w:w="0" w:type="auto"/>
+            <w:tcW w:w="619" w:type="pct"/>
           </w:tcPr>
           <w:p>
             <w:pPr>
@@ -1932,15 +1932,8 @@
           <w:szCs w:val="20"/>
         </w:rPr>
       </w:pPr>
-    </w:p>
-    <w:p>
-      <w:pPr>
-        <w:rPr>
-          <w:b/>
-          <w:sz w:val="20"/>
-          <w:szCs w:val="20"/>
-        </w:rPr>
-      </w:pPr>
+      <w:bookmarkStart w:id="0" w:name="_GoBack"/>
+      <w:bookmarkEnd w:id="0"/>
     </w:p>
     <w:p>
       <w:pPr>
@@ -3936,7 +3929,6 @@
           <w:sz w:val="20"/>
           <w:szCs w:val="20"/>
         </w:rPr>
-        <w:lastRenderedPageBreak/>
         <w:t xml:space="preserve">En </w:t>
       </w:r>
       <w:r>
@@ -3989,14 +3981,27 @@
         </w:rPr>
         <w:t xml:space="preserve"> </w:t>
       </w:r>
-      <w:fldSimple w:instr=" MERGEFIELD  ${LQ03.FEVACM()}  \* MERGEFORMAT ">
-        <w:r>
-          <w:rPr>
-            <w:noProof/>
-          </w:rPr>
-          <w:t>«${LQ03.FEVACM()}»</w:t>
-        </w:r>
-      </w:fldSimple>
+      <w:r>
+        <w:fldChar w:fldCharType="begin"/>
+      </w:r>
+      <w:r>
+        <w:instrText xml:space="preserve"> MERGEFIELD  ${LQ03.FEVACM()}  \* MERGEFORMAT </w:instrText>
+      </w:r>
+      <w:r>
+        <w:fldChar w:fldCharType="separate"/>
+      </w:r>
+      <w:r>
+        <w:rPr>
+          <w:noProof/>
+        </w:rPr>
+        <w:t>«${LQ03.FEVACM()}»</w:t>
+      </w:r>
+      <w:r>
+        <w:rPr>
+          <w:noProof/>
+        </w:rPr>
+        <w:fldChar w:fldCharType="end"/>
+      </w:r>
     </w:p>
     <w:p>
       <w:pPr>
@@ -4040,25 +4045,51 @@
         <w:tab/>
         <w:t xml:space="preserve">D(a). </w:t>
       </w:r>
-      <w:fldSimple w:instr=" MERGEFIELD  ${NOMBRE_APODERADO}  \* MERGEFORMAT ">
-        <w:r>
-          <w:rPr>
-            <w:noProof/>
-          </w:rPr>
-          <w:t>«${NOMBRE_APODERADO}»</w:t>
-        </w:r>
-      </w:fldSimple>
+      <w:r>
+        <w:fldChar w:fldCharType="begin"/>
+      </w:r>
+      <w:r>
+        <w:instrText xml:space="preserve"> MERGEFIELD  ${NOMBRE_APODERADO}  \* MERGEFORMAT </w:instrText>
+      </w:r>
+      <w:r>
+        <w:fldChar w:fldCharType="separate"/>
+      </w:r>
+      <w:r>
+        <w:rPr>
+          <w:noProof/>
+        </w:rPr>
+        <w:t>«${NOMBRE_APODERADO}»</w:t>
+      </w:r>
+      <w:r>
+        <w:rPr>
+          <w:noProof/>
+        </w:rPr>
+        <w:fldChar w:fldCharType="end"/>
+      </w:r>
       <w:r>
         <w:t xml:space="preserve">, apoderado (a) </w:t>
       </w:r>
-      <w:fldSimple w:instr=" MERGEFIELD  ${INFO_ENTIDAD}  \* MERGEFORMAT ">
-        <w:r>
-          <w:rPr>
-            <w:noProof/>
-          </w:rPr>
-          <w:t>«${INFO_ENTIDAD}»</w:t>
-        </w:r>
-      </w:fldSimple>
+      <w:r>
+        <w:fldChar w:fldCharType="begin"/>
+      </w:r>
+      <w:r>
+        <w:instrText xml:space="preserve"> MERGEFIELD  ${INFO_ENTIDAD}  \* MERGEFORMAT </w:instrText>
+      </w:r>
+      <w:r>
+        <w:fldChar w:fldCharType="separate"/>
+      </w:r>
+      <w:r>
+        <w:rPr>
+          <w:noProof/>
+        </w:rPr>
+        <w:t>«${INFO_ENTIDAD}»</w:t>
+      </w:r>
+      <w:r>
+        <w:rPr>
+          <w:noProof/>
+        </w:rPr>
+        <w:fldChar w:fldCharType="end"/>
+      </w:r>
       <w:r>
         <w:t>.</w:t>
       </w:r>
@@ -4079,55 +4110,108 @@
         <w:tab/>
         <w:t xml:space="preserve">Que practicada en la cuenta abierta a nombre de </w:t>
       </w:r>
-      <w:fldSimple w:instr=" MERGEFIELD  ${NOMBRE_TITULAR_PRINCIPAL}  \* MERGEFORMAT ">
-        <w:r>
-          <w:rPr>
-            <w:noProof/>
-          </w:rPr>
-          <w:t>«${NOMBRE_TITULAR_PRINCIPAL}»</w:t>
-        </w:r>
-      </w:fldSimple>
+      <w:r>
+        <w:fldChar w:fldCharType="begin"/>
+      </w:r>
+      <w:r>
+        <w:instrText xml:space="preserve"> MERGEFIELD  ${NOMBRE_TITULAR_PRINCIPAL}</w:instrText>
+      </w:r>
+      <w:r>
+        <w:instrText xml:space="preserve">  \* MERGEFORMAT </w:instrText>
+      </w:r>
+      <w:r>
+        <w:fldChar w:fldCharType="separate"/>
+      </w:r>
+      <w:r>
+        <w:rPr>
+          <w:noProof/>
+        </w:rPr>
+        <w:t>«${NOMBRE_TITULAR_PRINCIPAL}»</w:t>
+      </w:r>
+      <w:r>
+        <w:rPr>
+          <w:noProof/>
+        </w:rPr>
+        <w:fldChar w:fldCharType="end"/>
+      </w:r>
       <w:r>
         <w:t xml:space="preserve"> la liquidación en la for</w:t>
       </w:r>
       <w:r>
         <w:t>ma pactada</w:t>
       </w:r>
-      <w:bookmarkStart w:id="1" w:name="_GoBack"/>
-      <w:bookmarkEnd w:id="1"/>
       <w:r>
         <w:t xml:space="preserve">, y concordantes de la póliza para la negociación de documentos formalizada con fecha </w:t>
       </w:r>
-      <w:fldSimple w:instr=" MERGEFIELD  ${LQ03.FEFOEZ()}  \* MERGEFORMAT ">
-        <w:r>
-          <w:rPr>
-            <w:noProof/>
-          </w:rPr>
-          <w:t>«${LQ03.FEFOEZ()}»</w:t>
-        </w:r>
-      </w:fldSimple>
+      <w:r>
+        <w:fldChar w:fldCharType="begin"/>
+      </w:r>
+      <w:r>
+        <w:instrText xml:space="preserve"> MERGEFIELD  ${LQ03.FEFOEZ()}  \* MERGEFORMAT </w:instrText>
+      </w:r>
+      <w:r>
+        <w:fldChar w:fldCharType="separate"/>
+      </w:r>
+      <w:r>
+        <w:rPr>
+          <w:noProof/>
+        </w:rPr>
+        <w:t>«${LQ03.FEFOEZ()}»</w:t>
+      </w:r>
+      <w:r>
+        <w:rPr>
+          <w:noProof/>
+        </w:rPr>
+        <w:fldChar w:fldCharType="end"/>
+      </w:r>
       <w:r>
         <w:t xml:space="preserve"> a favor del mismo, e intervenida por el Fedatario Público D(a). </w:t>
       </w:r>
-      <w:fldSimple w:instr=" MERGEFIELD  ${LQ03.NOMFED1()}  \* MERGEFORMAT ">
-        <w:r>
-          <w:rPr>
-            <w:noProof/>
-          </w:rPr>
-          <w:t>«${LQ03.NOMFED1()}»</w:t>
-        </w:r>
-      </w:fldSimple>
+      <w:r>
+        <w:fldChar w:fldCharType="begin"/>
+      </w:r>
+      <w:r>
+        <w:instrText xml:space="preserve"> MERGEFIELD  ${LQ03.NOMFED1()}  \* MERGEFORMAT </w:instrText>
+      </w:r>
+      <w:r>
+        <w:fldChar w:fldCharType="separate"/>
+      </w:r>
+      <w:r>
+        <w:rPr>
+          <w:noProof/>
+        </w:rPr>
+        <w:t>«${LQ03.NOMFED1()}»</w:t>
+      </w:r>
+      <w:r>
+        <w:rPr>
+          <w:noProof/>
+        </w:rPr>
+        <w:fldChar w:fldCharType="end"/>
+      </w:r>
       <w:r>
         <w:t xml:space="preserve"> aparece al día </w:t>
       </w:r>
-      <w:fldSimple w:instr=" MERGEFIELD  ${LQ03.FEVACM()}  \* MERGEFORMAT ">
-        <w:r>
-          <w:rPr>
-            <w:noProof/>
-          </w:rPr>
-          <w:t>«${LQ03.FEVACM()}»</w:t>
-        </w:r>
-      </w:fldSimple>
+      <w:r>
+        <w:fldChar w:fldCharType="begin"/>
+      </w:r>
+      <w:r>
+        <w:instrText xml:space="preserve"> MERGEFIELD  ${LQ03.FEVACM()}  \* MERGEFORMAT </w:instrText>
+      </w:r>
+      <w:r>
+        <w:fldChar w:fldCharType="separate"/>
+      </w:r>
+      <w:r>
+        <w:rPr>
+          <w:noProof/>
+        </w:rPr>
+        <w:t>«${LQ03.FEVACM()}»</w:t>
+      </w:r>
+      <w:r>
+        <w:rPr>
+          <w:noProof/>
+        </w:rPr>
+        <w:fldChar w:fldCharType="end"/>
+      </w:r>
       <w:r>
         <w:t xml:space="preserve"> un saldo deudor de </w:t>
       </w:r>
@@ -4165,25 +4249,51 @@
       <w:r>
         <w:t xml:space="preserve"> (</w:t>
       </w:r>
-      <w:fldSimple w:instr=" MERGEFIELD  ${LQ03.IMDEUD()}  \* MERGEFORMAT ">
-        <w:r>
-          <w:rPr>
-            <w:noProof/>
-          </w:rPr>
-          <w:t>«${LQ03.IMDEUD()}»</w:t>
-        </w:r>
-      </w:fldSimple>
+      <w:r>
+        <w:fldChar w:fldCharType="begin"/>
+      </w:r>
+      <w:r>
+        <w:instrText xml:space="preserve"> MERGEFIELD  ${LQ03.IMDEUD()}  \* MERGEFORMAT </w:instrText>
+      </w:r>
+      <w:r>
+        <w:fldChar w:fldCharType="separate"/>
+      </w:r>
+      <w:r>
+        <w:rPr>
+          <w:noProof/>
+        </w:rPr>
+        <w:t>«${LQ03.IMDEUD()}»</w:t>
+      </w:r>
+      <w:r>
+        <w:rPr>
+          <w:noProof/>
+        </w:rPr>
+        <w:fldChar w:fldCharType="end"/>
+      </w:r>
       <w:r>
         <w:t xml:space="preserve"> EUROS) a favor de </w:t>
       </w:r>
-      <w:fldSimple w:instr=" MERGEFIELD  ${NOMBRE_ENTIDAD}  \* MERGEFORMAT ">
-        <w:r>
-          <w:rPr>
-            <w:noProof/>
-          </w:rPr>
-          <w:t>«${NOMBRE_ENTIDAD}»</w:t>
-        </w:r>
-      </w:fldSimple>
+      <w:r>
+        <w:fldChar w:fldCharType="begin"/>
+      </w:r>
+      <w:r>
+        <w:instrText xml:space="preserve"> MERGEFIELD  ${NOMBRE_ENTIDAD}  \* MERGEFORMAT </w:instrText>
+      </w:r>
+      <w:r>
+        <w:fldChar w:fldCharType="separate"/>
+      </w:r>
+      <w:r>
+        <w:rPr>
+          <w:noProof/>
+        </w:rPr>
+        <w:t>«${NOMBRE_ENTIDAD}»</w:t>
+      </w:r>
+      <w:r>
+        <w:rPr>
+          <w:noProof/>
+        </w:rPr>
+        <w:fldChar w:fldCharType="end"/>
+      </w:r>
       <w:r>
         <w:t>.</w:t>
       </w:r>
@@ -4195,25 +4305,51 @@
       <w:r>
         <w:t xml:space="preserve">Y para que conste y a los efectos oportunos, expide este certificado en </w:t>
       </w:r>
-      <w:fldSimple w:instr=" MERGEFIELD  ${CIUDAD_FIRMA}  \* MERGEFORMAT ">
-        <w:r>
-          <w:rPr>
-            <w:noProof/>
-          </w:rPr>
-          <w:t>«${CIUDAD_FIRMA}»</w:t>
-        </w:r>
-      </w:fldSimple>
+      <w:r>
+        <w:fldChar w:fldCharType="begin"/>
+      </w:r>
+      <w:r>
+        <w:instrText xml:space="preserve"> MERGEFIELD  ${CIUDAD_FIRMA}  \* MERGEFORMAT </w:instrText>
+      </w:r>
+      <w:r>
+        <w:fldChar w:fldCharType="separate"/>
+      </w:r>
+      <w:r>
+        <w:rPr>
+          <w:noProof/>
+        </w:rPr>
+        <w:t>«${CIUDAD_FIRMA}»</w:t>
+      </w:r>
+      <w:r>
+        <w:rPr>
+          <w:noProof/>
+        </w:rPr>
+        <w:fldChar w:fldCharType="end"/>
+      </w:r>
       <w:r>
         <w:t xml:space="preserve">, a </w:t>
       </w:r>
-      <w:fldSimple w:instr=" MERGEFIELD  ${FECHA_FIRMA}  \* MERGEFORMAT ">
-        <w:r>
-          <w:rPr>
-            <w:noProof/>
-          </w:rPr>
-          <w:t>«${FECHA_FIRMA}»</w:t>
-        </w:r>
-      </w:fldSimple>
+      <w:r>
+        <w:fldChar w:fldCharType="begin"/>
+      </w:r>
+      <w:r>
+        <w:instrText xml:space="preserve"> MERGEFIELD  ${FECHA_FIRMA}  \* MERGEFORMAT </w:instrText>
+      </w:r>
+      <w:r>
+        <w:fldChar w:fldCharType="separate"/>
+      </w:r>
+      <w:r>
+        <w:rPr>
+          <w:noProof/>
+        </w:rPr>
+        <w:t>«${FECHA_FIRMA}»</w:t>
+      </w:r>
+      <w:r>
+        <w:rPr>
+          <w:noProof/>
+        </w:rPr>
+        <w:fldChar w:fldCharType="end"/>
+      </w:r>
       <w:r>
         <w:t>.</w:t>
       </w:r>
@@ -4316,7 +4452,7 @@
       </w:rPr>
     </w:sdtEndPr>
     <w:sdtContent>
-      <w:bookmarkStart w:id="0" w:name="logo" w:displacedByCustomXml="prev"/>
+      <w:bookmarkStart w:id="1" w:name="logo" w:displacedByCustomXml="prev"/>
       <w:p>
         <w:pPr>
           <w:pStyle w:val="Encabezado"/>
@@ -4370,7 +4506,7 @@
           </w:drawing>
         </w:r>
       </w:p>
-      <w:bookmarkEnd w:id="0" w:displacedByCustomXml="next"/>
+      <w:bookmarkEnd w:id="1" w:displacedByCustomXml="next"/>
     </w:sdtContent>
   </w:sdt>
   <w:p>

</xml_diff>